<commit_message>
change to in-line command; fix small spacing errors
</commit_message>
<xml_diff>
--- a/translate_nbhu_104-154/translation_simple.docx
+++ b/translate_nbhu_104-154/translation_simple.docx
@@ -9522,11 +9522,9 @@
         </w:rPr>
         <w:t xml:space="preserve">129,6</w:t>
       </w:r>
-    </w:p>
-    <w:p>
-      <w:pPr>
-        <w:pStyle w:val="BodyText"/>
-      </w:pPr>
+      <w:r>
+        <w:t xml:space="preserve"> </w:t>
+      </w:r>
       <w:r>
         <w:t xml:space="preserve">Furthermore, if you say that the thought [that occurs about a two-tiered pot] is that</w:t>
       </w:r>
@@ -10763,11 +10761,9 @@
         </w:rPr>
         <w:t xml:space="preserve">132,2</w:t>
       </w:r>
-    </w:p>
-    <w:p>
-      <w:pPr>
-        <w:pStyle w:val="BodyText"/>
-      </w:pPr>
+      <w:r>
+        <w:t xml:space="preserve"> </w:t>
+      </w:r>
       <w:r>
         <w:t xml:space="preserve">Also [to have said] that [either the indivisible atom does not exist]</w:t>
       </w:r>

</xml_diff>